<commit_message>
make file name more readable
</commit_message>
<xml_diff>
--- a/game.docx
+++ b/game.docx
@@ -736,7 +736,657 @@
           <w:sz w:val="28"/>
           <w:lang w:eastAsia="ja-JP"/>
         </w:rPr>
-        <w:t xml:space="preserve"> chef Franço</w:t>
+        <w:t xml:space="preserve"> chef François </w:t>
+      </w:r>
+      <w:r>
+        <w:rPr>
+          <w:rFonts w:ascii="Times New Roman" w:hAnsi="Times New Roman" w:cs="Times New Roman"/>
+          <w:sz w:val="28"/>
+          <w:lang w:eastAsia="ja-JP"/>
+        </w:rPr>
+        <w:t>will teach</w:t>
+      </w:r>
+      <w:r>
+        <w:rPr>
+          <w:rFonts w:ascii="Times New Roman" w:hAnsi="Times New Roman" w:cs="Times New Roman"/>
+          <w:sz w:val="28"/>
+          <w:lang w:eastAsia="ja-JP"/>
+        </w:rPr>
+        <w:t xml:space="preserve"> you a special se</w:t>
+      </w:r>
+      <w:r>
+        <w:rPr>
+          <w:rFonts w:ascii="Times New Roman" w:hAnsi="Times New Roman" w:cs="Times New Roman"/>
+          <w:sz w:val="28"/>
+          <w:lang w:eastAsia="ja-JP"/>
+        </w:rPr>
+        <w:t>cret recipe for dinner</w:t>
+      </w:r>
+      <w:r>
+        <w:rPr>
+          <w:rFonts w:ascii="Times New Roman" w:hAnsi="Times New Roman" w:cs="Times New Roman"/>
+          <w:sz w:val="28"/>
+          <w:lang w:eastAsia="ja-JP"/>
+        </w:rPr>
+        <w:t>.</w:t>
+      </w:r>
+    </w:p>
+    <w:p>
+      <w:pPr>
+        <w:rPr>
+          <w:rFonts w:ascii="Times New Roman" w:hAnsi="Times New Roman" w:cs="Times New Roman"/>
+          <w:sz w:val="28"/>
+          <w:lang w:eastAsia="ja-JP"/>
+        </w:rPr>
+      </w:pPr>
+      <w:r>
+        <w:rPr>
+          <w:rFonts w:ascii="Times New Roman" w:hAnsi="Times New Roman" w:cs="Times New Roman"/>
+          <w:sz w:val="28"/>
+          <w:lang w:eastAsia="ja-JP"/>
+        </w:rPr>
+        <w:t>This is the most delicious dish you</w:t>
+      </w:r>
+      <w:r>
+        <w:rPr>
+          <w:rFonts w:ascii="Times New Roman" w:hAnsi="Times New Roman" w:cs="Times New Roman"/>
+          <w:sz w:val="28"/>
+          <w:lang w:eastAsia="ja-JP"/>
+        </w:rPr>
+        <w:t xml:space="preserve"> have ever tasted</w:t>
+      </w:r>
+      <w:r>
+        <w:rPr>
+          <w:rFonts w:ascii="Times New Roman" w:hAnsi="Times New Roman" w:cs="Times New Roman"/>
+          <w:sz w:val="28"/>
+          <w:lang w:eastAsia="ja-JP"/>
+        </w:rPr>
+        <w:t>.</w:t>
+      </w:r>
+    </w:p>
+    <w:p>
+      <w:pPr>
+        <w:rPr>
+          <w:rFonts w:ascii="Times New Roman" w:hAnsi="Times New Roman" w:cs="Times New Roman"/>
+          <w:sz w:val="28"/>
+          <w:lang w:eastAsia="ja-JP"/>
+        </w:rPr>
+      </w:pPr>
+      <w:r>
+        <w:rPr>
+          <w:rFonts w:ascii="Times New Roman" w:hAnsi="Times New Roman" w:cs="Times New Roman"/>
+          <w:sz w:val="28"/>
+          <w:lang w:eastAsia="ja-JP"/>
+        </w:rPr>
+        <w:t>Are you ready?</w:t>
+      </w:r>
+    </w:p>
+    <w:p>
+      <w:pPr>
+        <w:rPr>
+          <w:rFonts w:ascii="Times New Roman" w:hAnsi="Times New Roman" w:cs="Times New Roman"/>
+          <w:sz w:val="28"/>
+          <w:lang w:eastAsia="ja-JP"/>
+        </w:rPr>
+      </w:pPr>
+      <w:r>
+        <w:rPr>
+          <w:rFonts w:ascii="Times New Roman" w:hAnsi="Times New Roman" w:cs="Times New Roman"/>
+          <w:sz w:val="28"/>
+          <w:lang w:eastAsia="ja-JP"/>
+        </w:rPr>
+        <w:t>In a pot with boiling water</w:t>
+      </w:r>
+    </w:p>
+    <w:p>
+      <w:pPr>
+        <w:rPr>
+          <w:rFonts w:ascii="Times New Roman" w:hAnsi="Times New Roman" w:cs="Times New Roman"/>
+          <w:sz w:val="28"/>
+          <w:lang w:eastAsia="ja-JP"/>
+        </w:rPr>
+      </w:pPr>
+      <w:r>
+        <w:rPr>
+          <w:rFonts w:ascii="Times New Roman" w:hAnsi="Times New Roman" w:cs="Times New Roman"/>
+          <w:sz w:val="28"/>
+          <w:lang w:eastAsia="ja-JP"/>
+        </w:rPr>
+        <w:t>Put</w:t>
+      </w:r>
+    </w:p>
+    <w:p>
+      <w:pPr>
+        <w:rPr>
+          <w:rFonts w:ascii="Times New Roman" w:hAnsi="Times New Roman" w:cs="Times New Roman"/>
+          <w:sz w:val="28"/>
+          <w:lang w:eastAsia="ja-JP"/>
+        </w:rPr>
+      </w:pPr>
+      <w:r>
+        <w:rPr>
+          <w:rFonts w:ascii="Times New Roman" w:hAnsi="Times New Roman" w:cs="Times New Roman"/>
+          <w:sz w:val="28"/>
+          <w:lang w:eastAsia="ja-JP"/>
+        </w:rPr>
+        <w:t>Two carrots, two onions, one soup, one paprika, two eggs, a parsley one knob, put a</w:t>
+      </w:r>
+      <w:r>
+        <w:rPr>
+          <w:rFonts w:ascii="Times New Roman" w:hAnsi="Times New Roman" w:cs="Times New Roman"/>
+          <w:sz w:val="28"/>
+          <w:lang w:eastAsia="ja-JP"/>
+        </w:rPr>
+        <w:t xml:space="preserve"> little pepper he </w:t>
+      </w:r>
+      <w:proofErr w:type="spellStart"/>
+      <w:r>
+        <w:rPr>
+          <w:rFonts w:ascii="Times New Roman" w:hAnsi="Times New Roman" w:cs="Times New Roman"/>
+          <w:sz w:val="28"/>
+          <w:lang w:eastAsia="ja-JP"/>
+        </w:rPr>
+        <w:t>he</w:t>
+      </w:r>
+      <w:proofErr w:type="spellEnd"/>
+      <w:r>
+        <w:rPr>
+          <w:rFonts w:ascii="Times New Roman" w:hAnsi="Times New Roman" w:cs="Times New Roman"/>
+          <w:sz w:val="28"/>
+          <w:lang w:eastAsia="ja-JP"/>
+        </w:rPr>
+        <w:t xml:space="preserve"> </w:t>
+      </w:r>
+      <w:proofErr w:type="spellStart"/>
+      <w:r>
+        <w:rPr>
+          <w:rFonts w:ascii="Times New Roman" w:hAnsi="Times New Roman" w:cs="Times New Roman"/>
+          <w:sz w:val="28"/>
+          <w:lang w:eastAsia="ja-JP"/>
+        </w:rPr>
+        <w:t>he</w:t>
+      </w:r>
+      <w:proofErr w:type="spellEnd"/>
+      <w:r>
+        <w:rPr>
+          <w:rFonts w:ascii="Times New Roman" w:hAnsi="Times New Roman" w:cs="Times New Roman"/>
+          <w:sz w:val="28"/>
+          <w:lang w:eastAsia="ja-JP"/>
+        </w:rPr>
+        <w:t>. . .</w:t>
+      </w:r>
+    </w:p>
+    <w:p>
+      <w:pPr>
+        <w:rPr>
+          <w:rFonts w:ascii="Times New Roman" w:hAnsi="Times New Roman" w:cs="Times New Roman"/>
+          <w:sz w:val="28"/>
+        </w:rPr>
+      </w:pPr>
+      <w:r>
+        <w:rPr>
+          <w:rFonts w:ascii="Times New Roman" w:hAnsi="Times New Roman" w:cs="Times New Roman"/>
+          <w:sz w:val="28"/>
+          <w:lang w:eastAsia="ja-JP"/>
+        </w:rPr>
+        <w:t xml:space="preserve">The least and most important thing is one small </w:t>
+      </w:r>
+      <w:r>
+        <w:rPr>
+          <w:rFonts w:ascii="Times New Roman" w:hAnsi="Times New Roman" w:cs="Times New Roman"/>
+          <w:sz w:val="28"/>
+        </w:rPr>
+        <w:t>chick!</w:t>
+      </w:r>
+    </w:p>
+    <w:p>
+      <w:pPr>
+        <w:rPr>
+          <w:rFonts w:ascii="Times New Roman" w:hAnsi="Times New Roman" w:cs="Times New Roman"/>
+          <w:sz w:val="28"/>
+        </w:rPr>
+      </w:pPr>
+    </w:p>
+    <w:p>
+      <w:pPr>
+        <w:rPr>
+          <w:rFonts w:ascii="Times New Roman" w:hAnsi="Times New Roman" w:cs="Times New Roman"/>
+          <w:sz w:val="28"/>
+        </w:rPr>
+      </w:pPr>
+      <w:r>
+        <w:rPr>
+          <w:rFonts w:ascii="Times New Roman" w:hAnsi="Times New Roman" w:cs="Times New Roman"/>
+          <w:sz w:val="28"/>
+        </w:rPr>
+        <w:br w:type="page"/>
+      </w:r>
+    </w:p>
+    <w:p>
+      <w:pPr>
+        <w:rPr>
+          <w:rFonts w:ascii="Times New Roman" w:hAnsi="Times New Roman" w:cs="Times New Roman"/>
+          <w:sz w:val="28"/>
+        </w:rPr>
+      </w:pPr>
+      <w:r>
+        <w:rPr>
+          <w:rFonts w:ascii="Times New Roman" w:hAnsi="Times New Roman" w:cs="Times New Roman"/>
+          <w:sz w:val="28"/>
+        </w:rPr>
+        <w:lastRenderedPageBreak/>
+        <w:t>Click here to turn the radio on.</w:t>
+      </w:r>
+    </w:p>
+    <w:p>
+      <w:pPr>
+        <w:rPr>
+          <w:rFonts w:ascii="Times New Roman" w:hAnsi="Times New Roman" w:cs="Times New Roman"/>
+          <w:sz w:val="28"/>
+        </w:rPr>
+      </w:pPr>
+    </w:p>
+    <w:p>
+      <w:pPr>
+        <w:rPr>
+          <w:rFonts w:ascii="Times New Roman" w:hAnsi="Times New Roman" w:cs="Times New Roman"/>
+          <w:sz w:val="28"/>
+        </w:rPr>
+      </w:pPr>
+      <w:r>
+        <w:rPr>
+          <w:rFonts w:ascii="Times New Roman" w:hAnsi="Times New Roman" w:cs="Times New Roman"/>
+          <w:sz w:val="28"/>
+        </w:rPr>
+        <w:t>Catch a chick</w:t>
+      </w:r>
+    </w:p>
+    <w:p>
+      <w:pPr>
+        <w:rPr>
+          <w:rFonts w:ascii="Times New Roman" w:hAnsi="Times New Roman" w:cs="Times New Roman"/>
+          <w:sz w:val="28"/>
+        </w:rPr>
+      </w:pPr>
+    </w:p>
+    <w:p>
+      <w:pPr>
+        <w:rPr>
+          <w:rFonts w:ascii="Times New Roman" w:hAnsi="Times New Roman" w:cs="Times New Roman"/>
+          <w:sz w:val="28"/>
+        </w:rPr>
+      </w:pPr>
+      <w:r>
+        <w:rPr>
+          <w:rFonts w:ascii="Times New Roman" w:hAnsi="Times New Roman" w:cs="Times New Roman"/>
+          <w:sz w:val="28"/>
+        </w:rPr>
+        <w:t>HAHAHA, you look so tasty! I'm hungry now!</w:t>
+      </w:r>
+    </w:p>
+    <w:p>
+      <w:pPr>
+        <w:rPr>
+          <w:rFonts w:ascii="Times New Roman" w:hAnsi="Times New Roman" w:cs="Times New Roman"/>
+          <w:sz w:val="28"/>
+        </w:rPr>
+      </w:pPr>
+    </w:p>
+    <w:p>
+      <w:pPr>
+        <w:rPr>
+          <w:rFonts w:ascii="Times New Roman" w:hAnsi="Times New Roman" w:cs="Times New Roman"/>
+          <w:sz w:val="28"/>
+        </w:rPr>
+      </w:pPr>
+      <w:r>
+        <w:rPr>
+          <w:rFonts w:ascii="Times New Roman" w:hAnsi="Times New Roman" w:cs="Times New Roman"/>
+          <w:sz w:val="28"/>
+        </w:rPr>
+        <w:t>Please... I'm small and skinny, not tasty! If you could feed me some food, I will be more delicious.</w:t>
+      </w:r>
+    </w:p>
+    <w:p>
+      <w:pPr>
+        <w:rPr>
+          <w:rFonts w:ascii="Times New Roman" w:hAnsi="Times New Roman" w:cs="Times New Roman"/>
+          <w:sz w:val="28"/>
+        </w:rPr>
+      </w:pPr>
+    </w:p>
+    <w:p>
+      <w:pPr>
+        <w:rPr>
+          <w:rFonts w:ascii="Times New Roman" w:hAnsi="Times New Roman" w:cs="Times New Roman"/>
+          <w:sz w:val="28"/>
+        </w:rPr>
+      </w:pPr>
+      <w:r>
+        <w:rPr>
+          <w:rFonts w:ascii="Times New Roman" w:hAnsi="Times New Roman" w:cs="Times New Roman"/>
+          <w:sz w:val="28"/>
+        </w:rPr>
+        <w:t>That sounds not bad, let's do that!</w:t>
+      </w:r>
+    </w:p>
+    <w:p>
+      <w:pPr>
+        <w:rPr>
+          <w:rFonts w:ascii="Times New Roman" w:hAnsi="Times New Roman" w:cs="Times New Roman"/>
+          <w:sz w:val="28"/>
+        </w:rPr>
+      </w:pPr>
+    </w:p>
+    <w:p>
+      <w:pPr>
+        <w:rPr>
+          <w:rFonts w:ascii="Times New Roman" w:hAnsi="Times New Roman" w:cs="Times New Roman"/>
+          <w:sz w:val="28"/>
+        </w:rPr>
+      </w:pPr>
+      <w:r>
+        <w:rPr>
+          <w:rFonts w:ascii="Times New Roman" w:hAnsi="Times New Roman" w:cs="Times New Roman"/>
+          <w:sz w:val="28"/>
+        </w:rPr>
+        <w:t>Mr. fox, maybe after a few days, you don't want to eat me anymore, you will like me!</w:t>
+      </w:r>
+    </w:p>
+    <w:p>
+      <w:pPr>
+        <w:rPr>
+          <w:rFonts w:ascii="Times New Roman" w:hAnsi="Times New Roman" w:cs="Times New Roman"/>
+          <w:sz w:val="28"/>
+        </w:rPr>
+      </w:pPr>
+    </w:p>
+    <w:p>
+      <w:pPr>
+        <w:rPr>
+          <w:rFonts w:ascii="Times New Roman" w:hAnsi="Times New Roman" w:cs="Times New Roman"/>
+          <w:sz w:val="28"/>
+        </w:rPr>
+      </w:pPr>
+      <w:r>
+        <w:rPr>
+          <w:rFonts w:ascii="Times New Roman" w:hAnsi="Times New Roman" w:cs="Times New Roman"/>
+          <w:sz w:val="28"/>
+        </w:rPr>
+        <w:t>Mr. chick, have you ever s</w:t>
+      </w:r>
+      <w:r>
+        <w:rPr>
+          <w:rFonts w:ascii="Times New Roman" w:hAnsi="Times New Roman" w:cs="Times New Roman"/>
+          <w:sz w:val="28"/>
+        </w:rPr>
+        <w:t>een that a hunter will make frie</w:t>
+      </w:r>
+      <w:r>
+        <w:rPr>
+          <w:rFonts w:ascii="Times New Roman" w:hAnsi="Times New Roman" w:cs="Times New Roman"/>
+          <w:sz w:val="28"/>
+        </w:rPr>
+        <w:t>nds with his prey? HAHAHA...</w:t>
+      </w:r>
+    </w:p>
+    <w:p>
+      <w:pPr>
+        <w:rPr>
+          <w:rFonts w:ascii="Times New Roman" w:hAnsi="Times New Roman" w:cs="Times New Roman"/>
+          <w:sz w:val="28"/>
+          <w:lang w:eastAsia="ja-JP"/>
+        </w:rPr>
+      </w:pPr>
+    </w:p>
+    <w:p>
+      <w:pPr>
+        <w:rPr>
+          <w:rFonts w:ascii="Times New Roman" w:hAnsi="Times New Roman" w:cs="Times New Roman"/>
+          <w:sz w:val="28"/>
+          <w:lang w:eastAsia="ja-JP"/>
+        </w:rPr>
+      </w:pPr>
+      <w:r>
+        <w:rPr>
+          <w:rFonts w:ascii="Times New Roman" w:hAnsi="Times New Roman" w:cs="Times New Roman"/>
+          <w:sz w:val="28"/>
+          <w:lang w:eastAsia="ja-JP"/>
+        </w:rPr>
+        <w:t>Feed the chick</w:t>
+      </w:r>
+    </w:p>
+    <w:p>
+      <w:pPr>
+        <w:rPr>
+          <w:rFonts w:ascii="Times New Roman" w:hAnsi="Times New Roman" w:cs="Times New Roman"/>
+          <w:sz w:val="28"/>
+          <w:lang w:eastAsia="ja-JP"/>
+        </w:rPr>
+      </w:pPr>
+    </w:p>
+    <w:p>
+      <w:pPr>
+        <w:rPr>
+          <w:rFonts w:ascii="Times New Roman" w:hAnsi="Times New Roman" w:cs="Times New Roman"/>
+          <w:sz w:val="28"/>
+          <w:lang w:eastAsia="ja-JP"/>
+        </w:rPr>
+      </w:pPr>
+      <w:r>
+        <w:rPr>
+          <w:rFonts w:ascii="Times New Roman" w:hAnsi="Times New Roman" w:cs="Times New Roman"/>
+          <w:sz w:val="28"/>
+          <w:lang w:eastAsia="ja-JP"/>
+        </w:rPr>
+        <w:t>Bananas can help my digestion and it can also bring me a good mood.</w:t>
+      </w:r>
+    </w:p>
+    <w:p>
+      <w:pPr>
+        <w:rPr>
+          <w:rFonts w:ascii="Times New Roman" w:hAnsi="Times New Roman" w:cs="Times New Roman"/>
+          <w:sz w:val="28"/>
+          <w:lang w:eastAsia="ja-JP"/>
+        </w:rPr>
+      </w:pPr>
+    </w:p>
+    <w:p>
+      <w:pPr>
+        <w:rPr>
+          <w:rFonts w:ascii="Times New Roman" w:hAnsi="Times New Roman" w:cs="Times New Roman"/>
+          <w:sz w:val="28"/>
+          <w:lang w:eastAsia="ja-JP"/>
+        </w:rPr>
+      </w:pPr>
+      <w:r>
+        <w:rPr>
+          <w:rFonts w:ascii="Times New Roman" w:hAnsi="Times New Roman" w:cs="Times New Roman"/>
+          <w:sz w:val="28"/>
+          <w:lang w:eastAsia="ja-JP"/>
+        </w:rPr>
+        <w:t>Actually, I don't like cabbage. But I h</w:t>
+      </w:r>
+      <w:r>
+        <w:rPr>
+          <w:rFonts w:ascii="Times New Roman" w:hAnsi="Times New Roman" w:cs="Times New Roman"/>
+          <w:sz w:val="28"/>
+          <w:lang w:eastAsia="ja-JP"/>
+        </w:rPr>
+        <w:t>ave no choice now.</w:t>
+      </w:r>
+    </w:p>
+    <w:p>
+      <w:pPr>
+        <w:rPr>
+          <w:rFonts w:ascii="Times New Roman" w:hAnsi="Times New Roman" w:cs="Times New Roman"/>
+          <w:sz w:val="28"/>
+          <w:lang w:eastAsia="ja-JP"/>
+        </w:rPr>
+      </w:pPr>
+      <w:proofErr w:type="spellStart"/>
+      <w:r>
+        <w:rPr>
+          <w:rFonts w:ascii="Times New Roman" w:hAnsi="Times New Roman" w:cs="Times New Roman"/>
+          <w:sz w:val="28"/>
+          <w:lang w:eastAsia="ja-JP"/>
+        </w:rPr>
+        <w:t>Em</w:t>
+      </w:r>
+      <w:proofErr w:type="spellEnd"/>
+      <w:r>
+        <w:rPr>
+          <w:rFonts w:ascii="Times New Roman" w:hAnsi="Times New Roman" w:cs="Times New Roman"/>
+          <w:sz w:val="28"/>
+          <w:lang w:eastAsia="ja-JP"/>
+        </w:rPr>
+        <w:t>... It wasn't as bad as I thought.</w:t>
+      </w:r>
+    </w:p>
+    <w:p>
+      <w:pPr>
+        <w:rPr>
+          <w:rFonts w:ascii="Times New Roman" w:hAnsi="Times New Roman" w:cs="Times New Roman"/>
+          <w:sz w:val="28"/>
+          <w:lang w:eastAsia="ja-JP"/>
+        </w:rPr>
+      </w:pPr>
+    </w:p>
+    <w:p>
+      <w:pPr>
+        <w:rPr>
+          <w:rFonts w:ascii="Times New Roman" w:hAnsi="Times New Roman" w:cs="Times New Roman"/>
+          <w:sz w:val="28"/>
+          <w:lang w:eastAsia="ja-JP"/>
+        </w:rPr>
+      </w:pPr>
+      <w:r>
+        <w:rPr>
+          <w:rFonts w:ascii="Times New Roman" w:hAnsi="Times New Roman" w:cs="Times New Roman"/>
+          <w:sz w:val="28"/>
+          <w:lang w:eastAsia="ja-JP"/>
+        </w:rPr>
+        <w:t>Is a tomato a fruit or a vegetable? I think it is a vegetable.</w:t>
+      </w:r>
+    </w:p>
+    <w:p>
+      <w:pPr>
+        <w:rPr>
+          <w:rFonts w:ascii="Times New Roman" w:hAnsi="Times New Roman" w:cs="Times New Roman"/>
+          <w:sz w:val="28"/>
+          <w:lang w:eastAsia="ja-JP"/>
+        </w:rPr>
+      </w:pPr>
+    </w:p>
+    <w:p>
+      <w:pPr>
+        <w:rPr>
+          <w:rFonts w:ascii="Times New Roman" w:hAnsi="Times New Roman" w:cs="Times New Roman"/>
+          <w:sz w:val="28"/>
+          <w:lang w:eastAsia="ja-JP"/>
+        </w:rPr>
+      </w:pPr>
+      <w:r>
+        <w:rPr>
+          <w:rFonts w:ascii="Times New Roman" w:hAnsi="Times New Roman" w:cs="Times New Roman"/>
+          <w:sz w:val="28"/>
+          <w:lang w:eastAsia="ja-JP"/>
+        </w:rPr>
+        <w:t xml:space="preserve">Oh, you bring me a salad! </w:t>
+      </w:r>
+      <w:r>
+        <w:rPr>
+          <w:rFonts w:ascii="Times New Roman" w:hAnsi="Times New Roman" w:cs="Times New Roman"/>
+          <w:sz w:val="28"/>
+          <w:lang w:eastAsia="ja-JP"/>
+        </w:rPr>
+        <w:t>Look at the colorful garden vege</w:t>
+      </w:r>
+      <w:r>
+        <w:rPr>
+          <w:rFonts w:ascii="Times New Roman" w:hAnsi="Times New Roman" w:cs="Times New Roman"/>
+          <w:sz w:val="28"/>
+          <w:lang w:eastAsia="ja-JP"/>
+        </w:rPr>
+        <w:t>tables, they are so tasty. Thank you very much!</w:t>
+      </w:r>
+    </w:p>
+    <w:p>
+      <w:pPr>
+        <w:rPr>
+          <w:rFonts w:ascii="Times New Roman" w:hAnsi="Times New Roman" w:cs="Times New Roman"/>
+          <w:sz w:val="28"/>
+          <w:lang w:eastAsia="ja-JP"/>
+        </w:rPr>
+      </w:pPr>
+    </w:p>
+    <w:p>
+      <w:pPr>
+        <w:rPr>
+          <w:rFonts w:ascii="Times New Roman" w:hAnsi="Times New Roman" w:cs="Times New Roman"/>
+          <w:sz w:val="28"/>
+          <w:lang w:eastAsia="ja-JP"/>
+        </w:rPr>
+      </w:pPr>
+      <w:r>
+        <w:rPr>
+          <w:rFonts w:ascii="Times New Roman" w:hAnsi="Times New Roman" w:cs="Times New Roman"/>
+          <w:sz w:val="28"/>
+          <w:lang w:eastAsia="ja-JP"/>
+        </w:rPr>
+        <w:t>Chips are typically high in fat and calories. I begin to worry about my weight.</w:t>
+      </w:r>
+    </w:p>
+    <w:p>
+      <w:pPr>
+        <w:rPr>
+          <w:rFonts w:ascii="Times New Roman" w:hAnsi="Times New Roman" w:cs="Times New Roman"/>
+          <w:sz w:val="28"/>
+          <w:lang w:eastAsia="ja-JP"/>
+        </w:rPr>
+      </w:pPr>
+    </w:p>
+    <w:p>
+      <w:pPr>
+        <w:rPr>
+          <w:rFonts w:ascii="Times New Roman" w:hAnsi="Times New Roman" w:cs="Times New Roman"/>
+          <w:sz w:val="28"/>
+          <w:lang w:eastAsia="ja-JP"/>
+        </w:rPr>
+      </w:pPr>
+      <w:r>
+        <w:rPr>
+          <w:rFonts w:ascii="Times New Roman" w:hAnsi="Times New Roman" w:cs="Times New Roman"/>
+          <w:sz w:val="28"/>
+          <w:lang w:eastAsia="ja-JP"/>
+        </w:rPr>
+        <w:t>What is the meaning of life? All evidence to date suggest it's chocolate. I can even take chocolate from strangers.</w:t>
+      </w:r>
+    </w:p>
+    <w:p>
+      <w:pPr>
+        <w:rPr>
+          <w:rFonts w:ascii="Times New Roman" w:hAnsi="Times New Roman" w:cs="Times New Roman"/>
+          <w:sz w:val="28"/>
+          <w:lang w:eastAsia="ja-JP"/>
+        </w:rPr>
+      </w:pPr>
+    </w:p>
+    <w:p>
+      <w:pPr>
+        <w:rPr>
+          <w:rFonts w:ascii="Times New Roman" w:hAnsi="Times New Roman" w:cs="Times New Roman"/>
+          <w:sz w:val="28"/>
+          <w:lang w:eastAsia="ja-JP"/>
+        </w:rPr>
+      </w:pPr>
+      <w:r>
+        <w:rPr>
+          <w:rFonts w:ascii="Times New Roman" w:hAnsi="Times New Roman" w:cs="Times New Roman"/>
+          <w:sz w:val="28"/>
+          <w:lang w:eastAsia="ja-JP"/>
+        </w:rPr>
+        <w:t>How could you know that toda</w:t>
       </w:r>
       <w:bookmarkStart w:id="0" w:name="_GoBack"/>
       <w:bookmarkEnd w:id="0"/>
@@ -746,222 +1396,66 @@
           <w:sz w:val="28"/>
           <w:lang w:eastAsia="ja-JP"/>
         </w:rPr>
-        <w:t xml:space="preserve">is </w:t>
-      </w:r>
-      <w:r>
-        <w:rPr>
-          <w:rFonts w:ascii="Times New Roman" w:hAnsi="Times New Roman" w:cs="Times New Roman"/>
-          <w:sz w:val="28"/>
-          <w:lang w:eastAsia="ja-JP"/>
-        </w:rPr>
-        <w:t>will teach</w:t>
-      </w:r>
-      <w:r>
-        <w:rPr>
-          <w:rFonts w:ascii="Times New Roman" w:hAnsi="Times New Roman" w:cs="Times New Roman"/>
-          <w:sz w:val="28"/>
-          <w:lang w:eastAsia="ja-JP"/>
-        </w:rPr>
-        <w:t xml:space="preserve"> you a special se</w:t>
-      </w:r>
-      <w:r>
-        <w:rPr>
-          <w:rFonts w:ascii="Times New Roman" w:hAnsi="Times New Roman" w:cs="Times New Roman"/>
-          <w:sz w:val="28"/>
-          <w:lang w:eastAsia="ja-JP"/>
-        </w:rPr>
-        <w:t>cret recipe for dinner</w:t>
-      </w:r>
-      <w:r>
-        <w:rPr>
-          <w:rFonts w:ascii="Times New Roman" w:hAnsi="Times New Roman" w:cs="Times New Roman"/>
-          <w:sz w:val="28"/>
-          <w:lang w:eastAsia="ja-JP"/>
-        </w:rPr>
-        <w:t>.</w:t>
-      </w:r>
-    </w:p>
-    <w:p>
-      <w:pPr>
-        <w:rPr>
-          <w:rFonts w:ascii="Times New Roman" w:hAnsi="Times New Roman" w:cs="Times New Roman"/>
-          <w:sz w:val="28"/>
-          <w:lang w:eastAsia="ja-JP"/>
-        </w:rPr>
-      </w:pPr>
-      <w:r>
-        <w:rPr>
-          <w:rFonts w:ascii="Times New Roman" w:hAnsi="Times New Roman" w:cs="Times New Roman"/>
-          <w:sz w:val="28"/>
-          <w:lang w:eastAsia="ja-JP"/>
-        </w:rPr>
-        <w:t>This is the most delicious dish you</w:t>
-      </w:r>
-      <w:r>
-        <w:rPr>
-          <w:rFonts w:ascii="Times New Roman" w:hAnsi="Times New Roman" w:cs="Times New Roman"/>
-          <w:sz w:val="28"/>
-          <w:lang w:eastAsia="ja-JP"/>
-        </w:rPr>
-        <w:t xml:space="preserve"> have ever tasted</w:t>
-      </w:r>
-      <w:r>
-        <w:rPr>
-          <w:rFonts w:ascii="Times New Roman" w:hAnsi="Times New Roman" w:cs="Times New Roman"/>
-          <w:sz w:val="28"/>
-          <w:lang w:eastAsia="ja-JP"/>
-        </w:rPr>
-        <w:t>.</w:t>
-      </w:r>
-    </w:p>
-    <w:p>
-      <w:pPr>
-        <w:rPr>
-          <w:rFonts w:ascii="Times New Roman" w:hAnsi="Times New Roman" w:cs="Times New Roman"/>
-          <w:sz w:val="28"/>
-          <w:lang w:eastAsia="ja-JP"/>
-        </w:rPr>
-      </w:pPr>
-      <w:r>
-        <w:rPr>
-          <w:rFonts w:ascii="Times New Roman" w:hAnsi="Times New Roman" w:cs="Times New Roman"/>
-          <w:sz w:val="28"/>
-          <w:lang w:eastAsia="ja-JP"/>
-        </w:rPr>
-        <w:t>Are you ready?</w:t>
-      </w:r>
-    </w:p>
-    <w:p>
-      <w:pPr>
-        <w:rPr>
-          <w:rFonts w:ascii="Times New Roman" w:hAnsi="Times New Roman" w:cs="Times New Roman"/>
-          <w:sz w:val="28"/>
-          <w:lang w:eastAsia="ja-JP"/>
-        </w:rPr>
-      </w:pPr>
-      <w:r>
-        <w:rPr>
-          <w:rFonts w:ascii="Times New Roman" w:hAnsi="Times New Roman" w:cs="Times New Roman"/>
-          <w:sz w:val="28"/>
-          <w:lang w:eastAsia="ja-JP"/>
-        </w:rPr>
-        <w:t>In a pot with boiling water</w:t>
-      </w:r>
-    </w:p>
-    <w:p>
-      <w:pPr>
-        <w:rPr>
-          <w:rFonts w:ascii="Times New Roman" w:hAnsi="Times New Roman" w:cs="Times New Roman"/>
-          <w:sz w:val="28"/>
-          <w:lang w:eastAsia="ja-JP"/>
-        </w:rPr>
-      </w:pPr>
-      <w:r>
-        <w:rPr>
-          <w:rFonts w:ascii="Times New Roman" w:hAnsi="Times New Roman" w:cs="Times New Roman"/>
-          <w:sz w:val="28"/>
-          <w:lang w:eastAsia="ja-JP"/>
-        </w:rPr>
-        <w:t>Put</w:t>
-      </w:r>
-    </w:p>
-    <w:p>
-      <w:pPr>
-        <w:rPr>
-          <w:rFonts w:ascii="Times New Roman" w:hAnsi="Times New Roman" w:cs="Times New Roman"/>
-          <w:sz w:val="28"/>
-          <w:lang w:eastAsia="ja-JP"/>
-        </w:rPr>
-      </w:pPr>
-      <w:r>
-        <w:rPr>
-          <w:rFonts w:ascii="Times New Roman" w:hAnsi="Times New Roman" w:cs="Times New Roman"/>
-          <w:sz w:val="28"/>
-          <w:lang w:eastAsia="ja-JP"/>
-        </w:rPr>
-        <w:t>Two carrots, two onions, one soup, one paprika, two eggs, a parsley one knob, put a</w:t>
-      </w:r>
-      <w:r>
-        <w:rPr>
-          <w:rFonts w:ascii="Times New Roman" w:hAnsi="Times New Roman" w:cs="Times New Roman"/>
-          <w:sz w:val="28"/>
-          <w:lang w:eastAsia="ja-JP"/>
-        </w:rPr>
-        <w:t xml:space="preserve"> little pepper he </w:t>
-      </w:r>
-      <w:proofErr w:type="spellStart"/>
-      <w:r>
-        <w:rPr>
-          <w:rFonts w:ascii="Times New Roman" w:hAnsi="Times New Roman" w:cs="Times New Roman"/>
-          <w:sz w:val="28"/>
-          <w:lang w:eastAsia="ja-JP"/>
-        </w:rPr>
-        <w:t>he</w:t>
-      </w:r>
-      <w:proofErr w:type="spellEnd"/>
-      <w:r>
-        <w:rPr>
-          <w:rFonts w:ascii="Times New Roman" w:hAnsi="Times New Roman" w:cs="Times New Roman"/>
-          <w:sz w:val="28"/>
-          <w:lang w:eastAsia="ja-JP"/>
-        </w:rPr>
-        <w:t xml:space="preserve"> </w:t>
-      </w:r>
-      <w:proofErr w:type="spellStart"/>
-      <w:r>
-        <w:rPr>
-          <w:rFonts w:ascii="Times New Roman" w:hAnsi="Times New Roman" w:cs="Times New Roman"/>
-          <w:sz w:val="28"/>
-          <w:lang w:eastAsia="ja-JP"/>
-        </w:rPr>
-        <w:t>he</w:t>
-      </w:r>
-      <w:proofErr w:type="spellEnd"/>
-      <w:r>
-        <w:rPr>
-          <w:rFonts w:ascii="Times New Roman" w:hAnsi="Times New Roman" w:cs="Times New Roman"/>
-          <w:sz w:val="28"/>
-          <w:lang w:eastAsia="ja-JP"/>
-        </w:rPr>
-        <w:t>. . .</w:t>
-      </w:r>
-    </w:p>
-    <w:p>
-      <w:pPr>
-        <w:rPr>
-          <w:rFonts w:ascii="Times New Roman" w:hAnsi="Times New Roman" w:cs="Times New Roman" w:hint="eastAsia"/>
-          <w:sz w:val="28"/>
-        </w:rPr>
-      </w:pPr>
-      <w:r>
-        <w:rPr>
-          <w:rFonts w:ascii="Times New Roman" w:hAnsi="Times New Roman" w:cs="Times New Roman"/>
-          <w:sz w:val="28"/>
-          <w:lang w:eastAsia="ja-JP"/>
-        </w:rPr>
-        <w:t xml:space="preserve">The least and most important thing is one small </w:t>
-      </w:r>
-      <w:r>
-        <w:rPr>
-          <w:rFonts w:ascii="Times New Roman" w:hAnsi="Times New Roman" w:cs="Times New Roman"/>
-          <w:sz w:val="28"/>
-        </w:rPr>
-        <w:t>chick!</w:t>
-      </w:r>
-    </w:p>
-    <w:p>
-      <w:pPr>
-        <w:rPr>
-          <w:rFonts w:ascii="Times New Roman" w:hAnsi="Times New Roman" w:cs="Times New Roman" w:hint="eastAsia"/>
-          <w:sz w:val="28"/>
-          <w:lang w:eastAsia="ja-JP"/>
-        </w:rPr>
-      </w:pPr>
-    </w:p>
-    <w:p>
-      <w:pPr>
-        <w:rPr>
-          <w:rFonts w:ascii="Times New Roman" w:hAnsi="Times New Roman" w:cs="Times New Roman" w:hint="eastAsia"/>
+        <w:t>y is my birthday. I'm so happy, thank you Mr. fox.</w:t>
+      </w:r>
+    </w:p>
+    <w:p>
+      <w:pPr>
+        <w:rPr>
+          <w:rFonts w:ascii="Times New Roman" w:hAnsi="Times New Roman" w:cs="Times New Roman"/>
+          <w:sz w:val="28"/>
+          <w:lang w:eastAsia="ja-JP"/>
+        </w:rPr>
+      </w:pPr>
+    </w:p>
+    <w:p>
+      <w:pPr>
+        <w:rPr>
+          <w:rFonts w:ascii="Times New Roman" w:hAnsi="Times New Roman" w:cs="Times New Roman"/>
+          <w:sz w:val="28"/>
+          <w:lang w:eastAsia="ja-JP"/>
+        </w:rPr>
+      </w:pPr>
+      <w:r>
+        <w:rPr>
+          <w:rFonts w:ascii="Times New Roman" w:hAnsi="Times New Roman" w:cs="Times New Roman"/>
+          <w:sz w:val="28"/>
+          <w:lang w:eastAsia="ja-JP"/>
+        </w:rPr>
+        <w:t>Is a hamburger really unhealthy? With just one hamburger, I can get bread, beef and lettuce. those are all healthy food, right?</w:t>
+      </w:r>
+    </w:p>
+    <w:p>
+      <w:pPr>
+        <w:rPr>
+          <w:rFonts w:ascii="Times New Roman" w:hAnsi="Times New Roman" w:cs="Times New Roman"/>
+          <w:sz w:val="28"/>
+          <w:lang w:eastAsia="ja-JP"/>
+        </w:rPr>
+      </w:pPr>
+    </w:p>
+    <w:p>
+      <w:pPr>
+        <w:rPr>
+          <w:rFonts w:ascii="Times New Roman" w:hAnsi="Times New Roman" w:cs="Times New Roman"/>
+          <w:sz w:val="28"/>
+          <w:lang w:eastAsia="ja-JP"/>
+        </w:rPr>
+      </w:pPr>
+    </w:p>
+    <w:p>
+      <w:pPr>
+        <w:rPr>
+          <w:rFonts w:ascii="Times New Roman" w:hAnsi="Times New Roman" w:cs="Times New Roman"/>
+          <w:sz w:val="28"/>
+          <w:lang w:eastAsia="ja-JP"/>
+        </w:rPr>
+      </w:pPr>
+    </w:p>
+    <w:p>
+      <w:pPr>
+        <w:rPr>
+          <w:rFonts w:ascii="Times New Roman" w:hAnsi="Times New Roman" w:cs="Times New Roman"/>
           <w:sz w:val="28"/>
           <w:lang w:eastAsia="ja-JP"/>
         </w:rPr>

</xml_diff>